<commit_message>
Major improvements: Updated suggested questions, hybrid chat layout, token management fixes - Updated all suggested questions with more detailed, impactful answers - Implemented hybrid layout: full-width text input + right-side voice panel - Fixed token limit issues preventing knowledge base access after 3+ questions - Added conversation history truncation and smart context management - Updated resume content with correct education information (Economics and Data Science) - Enhanced voice input positioning and instructions - Improved chat interface with better UX and responsive design
</commit_message>
<xml_diff>
--- a/data/EdaTopuz_Resume 2025.docx
+++ b/data/EdaTopuz_Resume 2025.docx
@@ -346,7 +346,39 @@
           <w:sz w:val="20"/>
           <w:szCs w:val="20"/>
         </w:rPr>
-        <w:t xml:space="preserve">Bachelor of Arts in Economics with Data Science Sequence and Fellowship in Innovation and Entrepreneurship </w:t>
+        <w:t xml:space="preserve">Bachelor of Arts in Economics </w:t>
+      </w:r>
+      <w:r>
+        <w:rPr>
+          <w:color w:val="000000" w:themeColor="text1"/>
+          <w:sz w:val="20"/>
+          <w:szCs w:val="20"/>
+        </w:rPr>
+        <w:t>and</w:t>
+      </w:r>
+      <w:r>
+        <w:rPr>
+          <w:color w:val="000000" w:themeColor="text1"/>
+          <w:sz w:val="20"/>
+          <w:szCs w:val="20"/>
+        </w:rPr>
+        <w:t xml:space="preserve"> Data Science</w:t>
+      </w:r>
+      <w:r>
+        <w:rPr>
+          <w:color w:val="000000" w:themeColor="text1"/>
+          <w:sz w:val="20"/>
+          <w:szCs w:val="20"/>
+        </w:rPr>
+        <w:t xml:space="preserve"> </w:t>
+      </w:r>
+      <w:r>
+        <w:rPr>
+          <w:color w:val="000000" w:themeColor="text1"/>
+          <w:sz w:val="20"/>
+          <w:szCs w:val="20"/>
+        </w:rPr>
+        <w:t xml:space="preserve">and Fellowship in Innovation and Entrepreneurship </w:t>
       </w:r>
     </w:p>
     <w:p>
@@ -558,547 +590,626 @@
     </w:p>
     <w:p>
       <w:pPr>
+        <w:pStyle w:val="NormalWeb"/>
+        <w:spacing w:before="0" w:beforeAutospacing="0" w:after="4" w:afterAutospacing="0"/>
+        <w:rPr>
+          <w:color w:val="000000"/>
+          <w:sz w:val="18"/>
+          <w:szCs w:val="18"/>
+        </w:rPr>
+      </w:pPr>
+      <w:r>
+        <w:rPr>
+          <w:color w:val="000000"/>
+          <w:sz w:val="18"/>
+          <w:szCs w:val="18"/>
+        </w:rPr>
+        <w:t>Lead product for Career Site Builder, B2B2C platform that enables 4K+ enterprises to create branded career sites, publish jobs at scale, and power personalized job discovery for millions of candidates</w:t>
+      </w:r>
+    </w:p>
+    <w:p>
+      <w:pPr>
         <w:ind w:left="0" w:firstLine="0"/>
         <w:rPr>
+          <w:b/>
+          <w:bCs/>
+          <w:color w:val="000000" w:themeColor="text1"/>
+          <w:sz w:val="20"/>
+          <w:szCs w:val="20"/>
+        </w:rPr>
+      </w:pPr>
+      <w:r>
+        <w:rPr>
+          <w:b/>
+          <w:bCs/>
+          <w:color w:val="000000" w:themeColor="text1"/>
+          <w:sz w:val="20"/>
+          <w:szCs w:val="20"/>
+        </w:rPr>
+        <w:t>Product Manager II</w:t>
+      </w:r>
+    </w:p>
+    <w:p>
+      <w:pPr>
+        <w:ind w:left="0" w:firstLine="0"/>
+        <w:rPr>
+          <w:b/>
+          <w:bCs/>
+          <w:color w:val="000000" w:themeColor="text1"/>
+          <w:sz w:val="20"/>
+          <w:szCs w:val="20"/>
+        </w:rPr>
+      </w:pPr>
+      <w:r>
+        <w:rPr>
+          <w:b/>
+          <w:bCs/>
+          <w:color w:val="000000" w:themeColor="text1"/>
+          <w:sz w:val="20"/>
+          <w:szCs w:val="20"/>
+        </w:rPr>
+        <w:t>Unify Data Model Project</w:t>
+      </w:r>
+    </w:p>
+    <w:p>
+      <w:pPr>
+        <w:pStyle w:val="NormalWeb"/>
+        <w:numPr>
+          <w:ilvl w:val="0"/>
+          <w:numId w:val="31"/>
+        </w:numPr>
+        <w:spacing w:before="0" w:beforeAutospacing="0" w:after="4" w:afterAutospacing="0"/>
+        <w:textAlignment w:val="baseline"/>
+        <w:rPr>
+          <w:rFonts w:ascii="Arial" w:hAnsi="Arial" w:cs="Arial"/>
+          <w:color w:val="000000"/>
+          <w:sz w:val="18"/>
+          <w:szCs w:val="18"/>
+        </w:rPr>
+      </w:pPr>
+      <w:r>
+        <w:rPr>
+          <w:b/>
+          <w:bCs/>
+          <w:color w:val="000000"/>
+          <w:sz w:val="18"/>
+          <w:szCs w:val="18"/>
+        </w:rPr>
+        <w:t>Launched AI product suite scaling from 0→1M API calls/month</w:t>
+      </w:r>
+      <w:r>
+        <w:rPr>
+          <w:color w:val="000000"/>
+          <w:sz w:val="18"/>
+          <w:szCs w:val="18"/>
+        </w:rPr>
+        <w:t xml:space="preserve"> serving 1K+ customers in 12 months, shifting enterprises from traditional search to skills-based hiring/job discovery </w:t>
+      </w:r>
+    </w:p>
+    <w:p>
+      <w:pPr>
+        <w:pStyle w:val="NormalWeb"/>
+        <w:numPr>
+          <w:ilvl w:val="0"/>
+          <w:numId w:val="31"/>
+        </w:numPr>
+        <w:spacing w:before="0" w:beforeAutospacing="0" w:after="4" w:afterAutospacing="0"/>
+        <w:textAlignment w:val="baseline"/>
+        <w:rPr>
+          <w:rFonts w:ascii="Arial" w:hAnsi="Arial" w:cs="Arial"/>
+          <w:color w:val="000000"/>
+          <w:sz w:val="18"/>
+          <w:szCs w:val="18"/>
+        </w:rPr>
+      </w:pPr>
+      <w:r>
+        <w:rPr>
+          <w:color w:val="000000"/>
+          <w:sz w:val="18"/>
+          <w:szCs w:val="18"/>
+        </w:rPr>
+        <w:t xml:space="preserve">Shipped 3 core 0→1 AI features (intelligent resume matching, explainable Skills Cloud, and similar jobs) by </w:t>
+      </w:r>
+      <w:r>
+        <w:rPr>
+          <w:b/>
+          <w:bCs/>
+          <w:color w:val="000000"/>
+          <w:sz w:val="18"/>
+          <w:szCs w:val="18"/>
+        </w:rPr>
+        <w:t>leading 19 engineers across 2 agile teams through rapid 2-week sprint cycles</w:t>
+      </w:r>
+    </w:p>
+    <w:p>
+      <w:pPr>
+        <w:pStyle w:val="NormalWeb"/>
+        <w:numPr>
+          <w:ilvl w:val="0"/>
+          <w:numId w:val="31"/>
+        </w:numPr>
+        <w:spacing w:before="0" w:beforeAutospacing="0" w:after="4" w:afterAutospacing="0"/>
+        <w:textAlignment w:val="baseline"/>
+        <w:rPr>
+          <w:rFonts w:ascii="Arial" w:hAnsi="Arial" w:cs="Arial"/>
+          <w:color w:val="0D0D0D"/>
+          <w:sz w:val="18"/>
+          <w:szCs w:val="18"/>
+        </w:rPr>
+      </w:pPr>
+      <w:r>
+        <w:rPr>
+          <w:b/>
+          <w:bCs/>
+          <w:color w:val="0D0D0D"/>
+          <w:sz w:val="18"/>
+          <w:szCs w:val="18"/>
+          <w:shd w:val="clear" w:color="auto" w:fill="FFFFFF"/>
+        </w:rPr>
+        <w:t>Improved candidate-job matching accuracy by 60%</w:t>
+      </w:r>
+      <w:r>
+        <w:rPr>
+          <w:color w:val="0D0D0D"/>
+          <w:sz w:val="18"/>
+          <w:szCs w:val="18"/>
+          <w:shd w:val="clear" w:color="auto" w:fill="FFFFFF"/>
+        </w:rPr>
+        <w:t xml:space="preserve"> through algorithm optimization, reweighting key skill signals 5x and refining matching logic to reduce customer churn</w:t>
+      </w:r>
+    </w:p>
+    <w:p>
+      <w:pPr>
+        <w:pStyle w:val="NormalWeb"/>
+        <w:numPr>
+          <w:ilvl w:val="0"/>
+          <w:numId w:val="31"/>
+        </w:numPr>
+        <w:spacing w:before="0" w:beforeAutospacing="0" w:after="4" w:afterAutospacing="0"/>
+        <w:textAlignment w:val="baseline"/>
+        <w:rPr>
+          <w:rFonts w:ascii="Arial" w:hAnsi="Arial" w:cs="Arial"/>
+          <w:color w:val="0D0D0D"/>
+          <w:sz w:val="18"/>
+          <w:szCs w:val="18"/>
+        </w:rPr>
+      </w:pPr>
+      <w:r>
+        <w:rPr>
+          <w:b/>
+          <w:bCs/>
+          <w:color w:val="0D0D0D"/>
+          <w:sz w:val="18"/>
+          <w:szCs w:val="18"/>
+          <w:shd w:val="clear" w:color="auto" w:fill="FFFFFF"/>
+        </w:rPr>
+        <w:t xml:space="preserve">Boosted conversion rates 18% through growth experimentation, </w:t>
+      </w:r>
+      <w:r>
+        <w:rPr>
+          <w:color w:val="0D0D0D"/>
+          <w:sz w:val="18"/>
+          <w:szCs w:val="18"/>
+          <w:shd w:val="clear" w:color="auto" w:fill="FFFFFF"/>
+        </w:rPr>
+        <w:t>running 15+ A/B tests on onboarding flows with UX team to optimize the complete user journey from resume upload to job application</w:t>
+      </w:r>
+    </w:p>
+    <w:p>
+      <w:pPr>
+        <w:pStyle w:val="NormalWeb"/>
+        <w:numPr>
+          <w:ilvl w:val="0"/>
+          <w:numId w:val="31"/>
+        </w:numPr>
+        <w:spacing w:before="0" w:beforeAutospacing="0" w:after="4" w:afterAutospacing="0"/>
+        <w:textAlignment w:val="baseline"/>
+        <w:rPr>
+          <w:rFonts w:ascii="Arial" w:hAnsi="Arial" w:cs="Arial"/>
+          <w:color w:val="0D0D0D"/>
+          <w:sz w:val="18"/>
+          <w:szCs w:val="18"/>
+        </w:rPr>
+      </w:pPr>
+      <w:r>
+        <w:rPr>
+          <w:color w:val="000000"/>
+          <w:sz w:val="18"/>
+          <w:szCs w:val="18"/>
+        </w:rPr>
+        <w:t>Enabled immediate EU market expansion by building privacy-first GDPR-compliant AI systems with legal/compliance teams,</w:t>
+      </w:r>
+      <w:r>
+        <w:rPr>
+          <w:b/>
+          <w:bCs/>
+          <w:color w:val="000000"/>
+          <w:sz w:val="18"/>
+          <w:szCs w:val="18"/>
+        </w:rPr>
+        <w:t xml:space="preserve"> unlocking deployment across 25+ countries</w:t>
+      </w:r>
+    </w:p>
+    <w:p>
+      <w:pPr>
+        <w:pStyle w:val="NormalWeb"/>
+        <w:spacing w:before="0" w:beforeAutospacing="0" w:after="4" w:afterAutospacing="0"/>
+        <w:rPr>
+          <w:b/>
+          <w:bCs/>
+          <w:color w:val="000000"/>
+          <w:sz w:val="18"/>
+          <w:szCs w:val="18"/>
+        </w:rPr>
+      </w:pPr>
+      <w:r>
+        <w:rPr>
+          <w:b/>
+          <w:bCs/>
+          <w:color w:val="000000"/>
+          <w:sz w:val="18"/>
+          <w:szCs w:val="18"/>
+        </w:rPr>
+        <w:t xml:space="preserve">Product Manager I </w:t>
+      </w:r>
+    </w:p>
+    <w:p>
+      <w:pPr>
+        <w:pStyle w:val="NormalWeb"/>
+        <w:spacing w:before="0" w:beforeAutospacing="0" w:after="4" w:afterAutospacing="0"/>
+        <w:rPr>
+          <w:color w:val="000000"/>
+        </w:rPr>
+      </w:pPr>
+      <w:r>
+        <w:rPr>
+          <w:b/>
+          <w:bCs/>
+          <w:color w:val="000000"/>
+          <w:sz w:val="18"/>
+          <w:szCs w:val="18"/>
+        </w:rPr>
+        <w:t xml:space="preserve">AI Skills Project </w:t>
+      </w:r>
+      <w:r>
+        <w:rPr>
+          <w:rStyle w:val="apple-tab-span"/>
           <w:i/>
           <w:iCs/>
-          <w:color w:val="000000" w:themeColor="text1"/>
-          <w:sz w:val="20"/>
-          <w:szCs w:val="20"/>
-        </w:rPr>
-      </w:pPr>
-      <w:r>
-        <w:rPr>
+          <w:color w:val="000000"/>
+          <w:sz w:val="18"/>
+          <w:szCs w:val="18"/>
+        </w:rPr>
+        <w:tab/>
+      </w:r>
+      <w:r>
+        <w:rPr>
+          <w:rStyle w:val="apple-tab-span"/>
           <w:i/>
           <w:iCs/>
-          <w:color w:val="000000" w:themeColor="text1"/>
-          <w:sz w:val="20"/>
-          <w:szCs w:val="20"/>
-        </w:rPr>
-        <w:t xml:space="preserve">Product Manager </w:t>
-      </w:r>
-      <w:r>
-        <w:rPr>
+          <w:color w:val="000000"/>
+          <w:sz w:val="18"/>
+          <w:szCs w:val="18"/>
+        </w:rPr>
+        <w:tab/>
+      </w:r>
+      <w:r>
+        <w:rPr>
+          <w:rStyle w:val="apple-tab-span"/>
           <w:i/>
           <w:iCs/>
-          <w:color w:val="000000" w:themeColor="text1"/>
-          <w:sz w:val="20"/>
-          <w:szCs w:val="20"/>
-        </w:rPr>
-        <w:t>II</w:t>
+          <w:color w:val="000000"/>
+          <w:sz w:val="18"/>
+          <w:szCs w:val="18"/>
+        </w:rPr>
+        <w:tab/>
+      </w:r>
+      <w:r>
+        <w:rPr>
+          <w:rStyle w:val="apple-tab-span"/>
+          <w:i/>
+          <w:iCs/>
+          <w:color w:val="000000"/>
+          <w:sz w:val="18"/>
+          <w:szCs w:val="18"/>
+        </w:rPr>
+        <w:tab/>
+      </w:r>
+      <w:r>
+        <w:rPr>
+          <w:rStyle w:val="apple-tab-span"/>
+          <w:i/>
+          <w:iCs/>
+          <w:color w:val="000000"/>
+          <w:sz w:val="18"/>
+          <w:szCs w:val="18"/>
+        </w:rPr>
+        <w:tab/>
+      </w:r>
+      <w:r>
+        <w:rPr>
+          <w:rStyle w:val="apple-tab-span"/>
+          <w:i/>
+          <w:iCs/>
+          <w:color w:val="000000"/>
+          <w:sz w:val="18"/>
+          <w:szCs w:val="18"/>
+        </w:rPr>
+        <w:tab/>
+      </w:r>
+      <w:r>
+        <w:rPr>
+          <w:rStyle w:val="apple-tab-span"/>
+          <w:i/>
+          <w:iCs/>
+          <w:color w:val="000000"/>
+          <w:sz w:val="18"/>
+          <w:szCs w:val="18"/>
+        </w:rPr>
+        <w:tab/>
+      </w:r>
+      <w:r>
+        <w:rPr>
+          <w:rStyle w:val="apple-tab-span"/>
+          <w:i/>
+          <w:iCs/>
+          <w:color w:val="000000"/>
+          <w:sz w:val="18"/>
+          <w:szCs w:val="18"/>
+        </w:rPr>
+        <w:tab/>
+      </w:r>
+      <w:r>
+        <w:rPr>
+          <w:rStyle w:val="apple-tab-span"/>
+          <w:i/>
+          <w:iCs/>
+          <w:color w:val="000000"/>
+          <w:sz w:val="18"/>
+          <w:szCs w:val="18"/>
+        </w:rPr>
+        <w:tab/>
+      </w:r>
+      <w:r>
+        <w:rPr>
+          <w:rStyle w:val="apple-tab-span"/>
+          <w:i/>
+          <w:iCs/>
+          <w:color w:val="000000"/>
+          <w:sz w:val="18"/>
+          <w:szCs w:val="18"/>
+        </w:rPr>
+        <w:tab/>
+      </w:r>
+      <w:r>
+        <w:rPr>
+          <w:i/>
+          <w:iCs/>
+          <w:color w:val="000000"/>
+          <w:sz w:val="18"/>
+          <w:szCs w:val="18"/>
+        </w:rPr>
+        <w:t>            Sep 2022 – Mar 2024 </w:t>
       </w:r>
     </w:p>
     <w:p>
       <w:pPr>
+        <w:pStyle w:val="NormalWeb"/>
         <w:numPr>
           <w:ilvl w:val="0"/>
-          <w:numId w:val="14"/>
+          <w:numId w:val="32"/>
         </w:numPr>
-        <w:autoSpaceDE w:val="0"/>
-        <w:autoSpaceDN w:val="0"/>
-        <w:adjustRightInd w:val="0"/>
-        <w:spacing w:after="0" w:line="240" w:lineRule="auto"/>
-        <w:rPr>
+        <w:spacing w:before="0" w:beforeAutospacing="0" w:after="4" w:afterAutospacing="0"/>
+        <w:textAlignment w:val="baseline"/>
+        <w:rPr>
+          <w:rFonts w:ascii="Arial" w:hAnsi="Arial" w:cs="Arial"/>
           <w:color w:val="0D0D0D"/>
-          <w:sz w:val="20"/>
-          <w:szCs w:val="20"/>
-          <w:shd w:val="clear" w:color="auto" w:fill="FFFFFF"/>
-        </w:rPr>
-      </w:pPr>
-      <w:r>
-        <w:rPr>
-          <w:rStyle w:val="Strong"/>
-          <w:b w:val="0"/>
-          <w:bCs w:val="0"/>
-          <w:sz w:val="20"/>
-          <w:szCs w:val="20"/>
-        </w:rPr>
-        <w:t>Owned the product vision and multi-quarter roadmap</w:t>
-      </w:r>
-      <w:r>
-        <w:rPr>
-          <w:rStyle w:val="apple-converted-space"/>
+          <w:sz w:val="18"/>
+          <w:szCs w:val="18"/>
+        </w:rPr>
+      </w:pPr>
+      <w:r>
+        <w:rPr>
           <w:b/>
           <w:bCs/>
-          <w:sz w:val="20"/>
-          <w:szCs w:val="20"/>
-        </w:rPr>
-        <w:t> </w:t>
-      </w:r>
-      <w:r>
-        <w:rPr>
-          <w:sz w:val="20"/>
-          <w:szCs w:val="20"/>
-        </w:rPr>
-        <w:t xml:space="preserve">for SAP’s AI-based skills initiative, aligning with company </w:t>
-      </w:r>
-      <w:r>
-        <w:rPr>
-          <w:sz w:val="20"/>
-          <w:szCs w:val="20"/>
-        </w:rPr>
-        <w:t xml:space="preserve">goals </w:t>
-      </w:r>
-      <w:r>
-        <w:rPr>
-          <w:sz w:val="20"/>
-          <w:szCs w:val="20"/>
-        </w:rPr>
-        <w:t>to drive candidate conversion and employer efficiency</w:t>
+          <w:color w:val="0D0D0D"/>
+          <w:sz w:val="18"/>
+          <w:szCs w:val="18"/>
+          <w:shd w:val="clear" w:color="auto" w:fill="FFFFFF"/>
+        </w:rPr>
+        <w:t>Re-architected job discovery infrastructure,</w:t>
+      </w:r>
+      <w:r>
+        <w:rPr>
+          <w:color w:val="0D0D0D"/>
+          <w:sz w:val="18"/>
+          <w:szCs w:val="18"/>
+          <w:shd w:val="clear" w:color="auto" w:fill="FFFFFF"/>
+        </w:rPr>
+        <w:t xml:space="preserve"> replacing legacy batch processes with real-time APIs, </w:t>
+      </w:r>
+      <w:r>
+        <w:rPr>
+          <w:b/>
+          <w:bCs/>
+          <w:color w:val="0D0D0D"/>
+          <w:sz w:val="18"/>
+          <w:szCs w:val="18"/>
+          <w:shd w:val="clear" w:color="auto" w:fill="FFFFFF"/>
+        </w:rPr>
+        <w:t>unlocking 80% more structured data and reducing latency by 65%</w:t>
+      </w:r>
+      <w:r>
+        <w:rPr>
+          <w:color w:val="0D0D0D"/>
+          <w:sz w:val="18"/>
+          <w:szCs w:val="18"/>
+          <w:shd w:val="clear" w:color="auto" w:fill="FFFFFF"/>
+        </w:rPr>
+        <w:t xml:space="preserve"> across 4K+ enterprise customers</w:t>
       </w:r>
     </w:p>
     <w:p>
       <w:pPr>
+        <w:pStyle w:val="NormalWeb"/>
         <w:numPr>
           <w:ilvl w:val="0"/>
-          <w:numId w:val="14"/>
+          <w:numId w:val="32"/>
         </w:numPr>
-        <w:autoSpaceDE w:val="0"/>
-        <w:autoSpaceDN w:val="0"/>
-        <w:adjustRightInd w:val="0"/>
-        <w:spacing w:after="0" w:line="240" w:lineRule="auto"/>
-        <w:rPr>
+        <w:spacing w:before="0" w:beforeAutospacing="0" w:after="4" w:afterAutospacing="0"/>
+        <w:textAlignment w:val="baseline"/>
+        <w:rPr>
+          <w:rFonts w:ascii="Arial" w:hAnsi="Arial" w:cs="Arial"/>
           <w:color w:val="0D0D0D"/>
-          <w:sz w:val="20"/>
-          <w:szCs w:val="20"/>
+          <w:sz w:val="18"/>
+          <w:szCs w:val="18"/>
+        </w:rPr>
+      </w:pPr>
+      <w:r>
+        <w:rPr>
+          <w:b/>
+          <w:bCs/>
+          <w:color w:val="0D0D0D"/>
+          <w:sz w:val="18"/>
+          <w:szCs w:val="18"/>
           <w:shd w:val="clear" w:color="auto" w:fill="FFFFFF"/>
         </w:rPr>
-      </w:pPr>
-      <w:r>
-        <w:rPr>
+        <w:t xml:space="preserve">Increased job </w:t>
+      </w:r>
+      <w:proofErr w:type="gramStart"/>
+      <w:r>
+        <w:rPr>
+          <w:b/>
+          <w:bCs/>
           <w:color w:val="0D0D0D"/>
-          <w:sz w:val="20"/>
-          <w:szCs w:val="20"/>
+          <w:sz w:val="18"/>
+          <w:szCs w:val="18"/>
           <w:shd w:val="clear" w:color="auto" w:fill="FFFFFF"/>
         </w:rPr>
-        <w:t>Led the 0-to-1 development of the AI-powered Resume Skills Matching feature, a tool designed to identify the best-matched jobs for candidates by analyzing their skills and aligning them with job requirements. Collaborated with the engineering team on algorithm design and scoring mechanisms to deliver precise, skills-based job recommendations, enhancing both candidate experience and employer efficiency</w:t>
+        <w:t>apply</w:t>
+      </w:r>
+      <w:proofErr w:type="gramEnd"/>
+      <w:r>
+        <w:rPr>
+          <w:b/>
+          <w:bCs/>
+          <w:color w:val="0D0D0D"/>
+          <w:sz w:val="18"/>
+          <w:szCs w:val="18"/>
+          <w:shd w:val="clear" w:color="auto" w:fill="FFFFFF"/>
+        </w:rPr>
+        <w:t xml:space="preserve"> rates by 35%</w:t>
+      </w:r>
+      <w:r>
+        <w:rPr>
+          <w:color w:val="0D0D0D"/>
+          <w:sz w:val="18"/>
+          <w:szCs w:val="18"/>
+          <w:shd w:val="clear" w:color="auto" w:fill="FFFFFF"/>
+        </w:rPr>
+        <w:t xml:space="preserve"> on customer career sites by redesigning Career Site Builder with key UX improvements in job discovery including faceted filters, real-time alerts, and redesigned result cards</w:t>
       </w:r>
     </w:p>
     <w:p>
       <w:pPr>
+        <w:pStyle w:val="NormalWeb"/>
         <w:numPr>
           <w:ilvl w:val="0"/>
-          <w:numId w:val="14"/>
+          <w:numId w:val="32"/>
         </w:numPr>
-        <w:autoSpaceDE w:val="0"/>
-        <w:autoSpaceDN w:val="0"/>
-        <w:adjustRightInd w:val="0"/>
-        <w:spacing w:after="0" w:line="240" w:lineRule="auto"/>
-        <w:rPr>
-          <w:color w:val="0D0D0D"/>
-          <w:sz w:val="20"/>
-          <w:szCs w:val="20"/>
-          <w:shd w:val="clear" w:color="auto" w:fill="FFFFFF"/>
-        </w:rPr>
-      </w:pPr>
-      <w:r>
-        <w:rPr>
-          <w:sz w:val="20"/>
-          <w:szCs w:val="20"/>
-        </w:rPr>
-        <w:t>Implemented algorithmic bias mitigation in partnership with Data Privacy, aligning AI recommendations with EU and U.S. ethical compliance standards.</w:t>
-      </w:r>
-      <w:r>
-        <w:rPr>
-          <w:sz w:val="20"/>
-          <w:szCs w:val="20"/>
-        </w:rPr>
-        <w:t xml:space="preserve"> </w:t>
+        <w:spacing w:before="0" w:beforeAutospacing="0" w:after="4" w:afterAutospacing="0"/>
+        <w:textAlignment w:val="baseline"/>
+        <w:rPr>
+          <w:rFonts w:ascii="Arial" w:hAnsi="Arial" w:cs="Arial"/>
+          <w:color w:val="000000"/>
+          <w:sz w:val="18"/>
+          <w:szCs w:val="18"/>
+        </w:rPr>
+      </w:pPr>
+      <w:r>
+        <w:rPr>
+          <w:b/>
+          <w:bCs/>
+          <w:color w:val="000000"/>
+          <w:sz w:val="18"/>
+          <w:szCs w:val="18"/>
+        </w:rPr>
+        <w:t>Drove 220% adoption of new Unified Data Model across 3K+ enterprise customers in 6 months</w:t>
+      </w:r>
+      <w:r>
+        <w:rPr>
+          <w:color w:val="000000"/>
+          <w:sz w:val="18"/>
+          <w:szCs w:val="18"/>
+        </w:rPr>
+        <w:t xml:space="preserve"> by leading 10+ webinars, building migration tools, and conducting 1:1 </w:t>
+      </w:r>
+      <w:proofErr w:type="gramStart"/>
+      <w:r>
+        <w:rPr>
+          <w:color w:val="000000"/>
+          <w:sz w:val="18"/>
+          <w:szCs w:val="18"/>
+        </w:rPr>
+        <w:t>sessions</w:t>
+      </w:r>
+      <w:proofErr w:type="gramEnd"/>
+      <w:r>
+        <w:rPr>
+          <w:color w:val="000000"/>
+          <w:sz w:val="18"/>
+          <w:szCs w:val="18"/>
+        </w:rPr>
+        <w:t xml:space="preserve"> with Fortune 500 decision-makers to overcome initial resistance</w:t>
       </w:r>
     </w:p>
     <w:p>
       <w:pPr>
+        <w:pStyle w:val="Heading1"/>
         <w:numPr>
           <w:ilvl w:val="0"/>
-          <w:numId w:val="14"/>
+          <w:numId w:val="32"/>
         </w:numPr>
-        <w:autoSpaceDE w:val="0"/>
-        <w:autoSpaceDN w:val="0"/>
-        <w:adjustRightInd w:val="0"/>
-        <w:spacing w:after="0" w:line="240" w:lineRule="auto"/>
+        <w:ind w:right="27"/>
         <w:rPr>
           <w:color w:val="0D0D0D"/>
-          <w:sz w:val="20"/>
-          <w:szCs w:val="20"/>
+          <w:sz w:val="18"/>
+          <w:szCs w:val="18"/>
           <w:shd w:val="clear" w:color="auto" w:fill="FFFFFF"/>
         </w:rPr>
       </w:pPr>
       <w:r>
         <w:rPr>
           <w:color w:val="0D0D0D"/>
-          <w:sz w:val="20"/>
-          <w:szCs w:val="20"/>
+          <w:sz w:val="18"/>
+          <w:szCs w:val="18"/>
           <w:shd w:val="clear" w:color="auto" w:fill="FFFFFF"/>
         </w:rPr>
-        <w:t>Designed and deployed "Similar Jobs" recommendation component using similarity scoring models to optimize matching precision and enhance user experience</w:t>
+        <w:t xml:space="preserve">Launched Interactive Job Map feature, </w:t>
+      </w:r>
+      <w:r>
+        <w:rPr>
+          <w:b w:val="0"/>
+          <w:bCs/>
+          <w:color w:val="0D0D0D"/>
+          <w:sz w:val="18"/>
+          <w:szCs w:val="18"/>
+          <w:shd w:val="clear" w:color="auto" w:fill="FFFFFF"/>
+        </w:rPr>
+        <w:t>increasing on-site position apply rates by 28%</w:t>
+      </w:r>
+      <w:r>
+        <w:rPr>
+          <w:color w:val="0D0D0D"/>
+          <w:sz w:val="18"/>
+          <w:szCs w:val="18"/>
+          <w:shd w:val="clear" w:color="auto" w:fill="FFFFFF"/>
+        </w:rPr>
+        <w:t xml:space="preserve"> for location-dependent roles</w:t>
       </w:r>
     </w:p>
-    <w:p>
-      <w:pPr>
-        <w:numPr>
-          <w:ilvl w:val="0"/>
-          <w:numId w:val="14"/>
-        </w:numPr>
-        <w:autoSpaceDE w:val="0"/>
-        <w:autoSpaceDN w:val="0"/>
-        <w:adjustRightInd w:val="0"/>
-        <w:spacing w:after="0" w:line="240" w:lineRule="auto"/>
-        <w:rPr>
-          <w:color w:val="0D0D0D"/>
-          <w:sz w:val="20"/>
-          <w:szCs w:val="20"/>
-          <w:shd w:val="clear" w:color="auto" w:fill="FFFFFF"/>
-        </w:rPr>
-      </w:pPr>
-      <w:r>
-        <w:rPr>
-          <w:color w:val="0D0D0D"/>
-          <w:sz w:val="20"/>
-          <w:szCs w:val="20"/>
-          <w:shd w:val="clear" w:color="auto" w:fill="FFFFFF"/>
-        </w:rPr>
-        <w:t>Spearheaded Project Unify</w:t>
-      </w:r>
-      <w:r>
-        <w:rPr>
-          <w:color w:val="0D0D0D"/>
-          <w:sz w:val="20"/>
-          <w:szCs w:val="20"/>
-          <w:shd w:val="clear" w:color="auto" w:fill="FFFFFF"/>
-        </w:rPr>
-        <w:t xml:space="preserve">, architecting integration of large-scale job requisition data through custom APIs and dynamic facets, developing interactive search components and location-based services. Increased feature adoption by </w:t>
-      </w:r>
-      <w:r>
-        <w:rPr>
-          <w:color w:val="0D0D0D"/>
-          <w:sz w:val="20"/>
-          <w:szCs w:val="20"/>
-          <w:shd w:val="clear" w:color="auto" w:fill="FFFFFF"/>
-        </w:rPr>
-        <w:t>2</w:t>
-      </w:r>
-      <w:r>
-        <w:rPr>
-          <w:color w:val="0D0D0D"/>
-          <w:sz w:val="20"/>
-          <w:szCs w:val="20"/>
-          <w:shd w:val="clear" w:color="auto" w:fill="FFFFFF"/>
-        </w:rPr>
-        <w:t>20% through strategic implementations</w:t>
-      </w:r>
-    </w:p>
-    <w:p>
-      <w:pPr>
-        <w:numPr>
-          <w:ilvl w:val="0"/>
-          <w:numId w:val="14"/>
-        </w:numPr>
-        <w:autoSpaceDE w:val="0"/>
-        <w:autoSpaceDN w:val="0"/>
-        <w:adjustRightInd w:val="0"/>
-        <w:spacing w:after="0" w:line="240" w:lineRule="auto"/>
-        <w:rPr>
-          <w:color w:val="0D0D0D"/>
-          <w:sz w:val="20"/>
-          <w:szCs w:val="20"/>
-          <w:shd w:val="clear" w:color="auto" w:fill="FFFFFF"/>
-        </w:rPr>
-      </w:pPr>
-      <w:r>
-        <w:rPr>
-          <w:color w:val="0D0D0D"/>
-          <w:sz w:val="20"/>
-          <w:szCs w:val="20"/>
-          <w:shd w:val="clear" w:color="auto" w:fill="FFFFFF"/>
-        </w:rPr>
-        <w:t>Engineered Career Site Builder with real-time data processing, dynamic content management tools, and APIs for alerts, job results cards, and category rule editors, transforming the job search experience</w:t>
-      </w:r>
-    </w:p>
-    <w:p>
-      <w:pPr>
-        <w:numPr>
-          <w:ilvl w:val="0"/>
-          <w:numId w:val="14"/>
-        </w:numPr>
-        <w:autoSpaceDE w:val="0"/>
-        <w:autoSpaceDN w:val="0"/>
-        <w:adjustRightInd w:val="0"/>
-        <w:spacing w:after="0" w:line="240" w:lineRule="auto"/>
-        <w:rPr>
-          <w:color w:val="0D0D0D"/>
-          <w:sz w:val="20"/>
-          <w:szCs w:val="20"/>
-          <w:shd w:val="clear" w:color="auto" w:fill="FFFFFF"/>
-        </w:rPr>
-      </w:pPr>
-      <w:r>
-        <w:rPr>
-          <w:color w:val="0D0D0D"/>
-          <w:sz w:val="20"/>
-          <w:szCs w:val="20"/>
-          <w:shd w:val="clear" w:color="auto" w:fill="FFFFFF"/>
-        </w:rPr>
-        <w:t>Co-developed a marketing location object with the Data Services team, unifying location data presentation with short and long formats to enhance platform consistency and user experience</w:t>
-      </w:r>
-    </w:p>
-    <w:p>
-      <w:pPr>
-        <w:rPr>
-          <w:b/>
-          <w:bCs/>
-          <w:i/>
-          <w:iCs/>
-          <w:color w:val="000000" w:themeColor="text1"/>
-          <w:sz w:val="20"/>
-          <w:szCs w:val="20"/>
-        </w:rPr>
-      </w:pPr>
-      <w:r>
-        <w:rPr>
-          <w:i/>
-          <w:iCs/>
-          <w:color w:val="000000" w:themeColor="text1"/>
-          <w:sz w:val="20"/>
-          <w:szCs w:val="20"/>
-        </w:rPr>
-        <w:t xml:space="preserve">Product Management Intern </w:t>
-      </w:r>
-      <w:r>
-        <w:rPr>
-          <w:i/>
-          <w:iCs/>
-          <w:color w:val="000000" w:themeColor="text1"/>
-          <w:sz w:val="20"/>
-          <w:szCs w:val="20"/>
-        </w:rPr>
-        <w:tab/>
-      </w:r>
-      <w:r>
-        <w:rPr>
-          <w:i/>
-          <w:iCs/>
-          <w:color w:val="000000" w:themeColor="text1"/>
-          <w:sz w:val="20"/>
-          <w:szCs w:val="20"/>
-        </w:rPr>
-        <w:tab/>
-      </w:r>
-      <w:r>
-        <w:rPr>
-          <w:i/>
-          <w:iCs/>
-          <w:color w:val="000000" w:themeColor="text1"/>
-          <w:sz w:val="20"/>
-          <w:szCs w:val="20"/>
-        </w:rPr>
-        <w:tab/>
-      </w:r>
-      <w:r>
-        <w:rPr>
-          <w:i/>
-          <w:iCs/>
-          <w:color w:val="000000" w:themeColor="text1"/>
-          <w:sz w:val="20"/>
-          <w:szCs w:val="20"/>
-        </w:rPr>
-        <w:tab/>
-      </w:r>
-      <w:r>
-        <w:rPr>
-          <w:i/>
-          <w:iCs/>
-          <w:color w:val="000000" w:themeColor="text1"/>
-          <w:sz w:val="20"/>
-          <w:szCs w:val="20"/>
-        </w:rPr>
-        <w:tab/>
-      </w:r>
-      <w:r>
-        <w:rPr>
-          <w:i/>
-          <w:iCs/>
-          <w:color w:val="000000" w:themeColor="text1"/>
-          <w:sz w:val="20"/>
-          <w:szCs w:val="20"/>
-        </w:rPr>
-        <w:tab/>
-      </w:r>
-      <w:r>
-        <w:rPr>
-          <w:i/>
-          <w:iCs/>
-          <w:color w:val="000000" w:themeColor="text1"/>
-          <w:sz w:val="20"/>
-          <w:szCs w:val="20"/>
-        </w:rPr>
-        <w:tab/>
-      </w:r>
-      <w:r>
-        <w:rPr>
-          <w:i/>
-          <w:iCs/>
-          <w:color w:val="000000" w:themeColor="text1"/>
-          <w:sz w:val="20"/>
-          <w:szCs w:val="20"/>
-        </w:rPr>
-        <w:tab/>
-      </w:r>
-      <w:r>
-        <w:rPr>
-          <w:i/>
-          <w:iCs/>
-          <w:color w:val="000000" w:themeColor="text1"/>
-          <w:sz w:val="20"/>
-          <w:szCs w:val="20"/>
-        </w:rPr>
-        <w:tab/>
-        <w:t xml:space="preserve">     </w:t>
-      </w:r>
-      <w:r>
-        <w:rPr>
-          <w:b/>
-          <w:bCs/>
-          <w:color w:val="000000" w:themeColor="text1"/>
-          <w:sz w:val="20"/>
-          <w:szCs w:val="20"/>
-        </w:rPr>
-        <w:t xml:space="preserve">June 2021– Nov 2021 </w:t>
-      </w:r>
-    </w:p>
-    <w:p>
-      <w:pPr>
-        <w:pStyle w:val="ListParagraph"/>
-        <w:numPr>
-          <w:ilvl w:val="0"/>
-          <w:numId w:val="10"/>
-        </w:numPr>
-        <w:rPr>
-          <w:color w:val="000000" w:themeColor="text1"/>
-          <w:sz w:val="20"/>
-          <w:szCs w:val="20"/>
-        </w:rPr>
-      </w:pPr>
-      <w:r>
-        <w:rPr>
-          <w:color w:val="000000" w:themeColor="text1"/>
-          <w:sz w:val="20"/>
-          <w:szCs w:val="20"/>
-        </w:rPr>
-        <w:t xml:space="preserve">Led quantitative analysis using SQL to validate Legacy Apply deprecation, processing user behavior data and customer </w:t>
-      </w:r>
-      <w:r>
-        <w:rPr>
-          <w:color w:val="000000" w:themeColor="text1"/>
-          <w:sz w:val="20"/>
-          <w:szCs w:val="20"/>
-        </w:rPr>
-        <w:t>success metrics to drive migration strategy</w:t>
-      </w:r>
-    </w:p>
-    <w:p>
-      <w:pPr>
-        <w:pStyle w:val="ListParagraph"/>
-        <w:numPr>
-          <w:ilvl w:val="0"/>
-          <w:numId w:val="10"/>
-        </w:numPr>
-        <w:rPr>
-          <w:b/>
-          <w:bCs/>
-          <w:color w:val="000000" w:themeColor="text1"/>
-          <w:sz w:val="20"/>
-          <w:szCs w:val="20"/>
-        </w:rPr>
-      </w:pPr>
-      <w:r>
-        <w:rPr>
-          <w:sz w:val="20"/>
-          <w:szCs w:val="20"/>
-        </w:rPr>
-        <w:t>Leveraged product support data to design and deliver</w:t>
-      </w:r>
-      <w:r>
-        <w:rPr>
-          <w:rStyle w:val="apple-converted-space"/>
-          <w:sz w:val="20"/>
-          <w:szCs w:val="20"/>
-        </w:rPr>
-        <w:t> </w:t>
-      </w:r>
-      <w:r>
-        <w:rPr>
-          <w:rStyle w:val="Strong"/>
-          <w:b w:val="0"/>
-          <w:bCs w:val="0"/>
-          <w:sz w:val="20"/>
-          <w:szCs w:val="20"/>
-        </w:rPr>
-        <w:t>targeted UI optimizations</w:t>
-      </w:r>
-      <w:r>
-        <w:rPr>
-          <w:sz w:val="20"/>
-          <w:szCs w:val="20"/>
-        </w:rPr>
-        <w:t xml:space="preserve">, </w:t>
-      </w:r>
-      <w:r>
-        <w:rPr>
-          <w:sz w:val="20"/>
-          <w:szCs w:val="20"/>
-        </w:rPr>
-        <w:t>reducing monthly issue reports by</w:t>
-      </w:r>
-      <w:r>
-        <w:rPr>
-          <w:rStyle w:val="apple-converted-space"/>
-          <w:sz w:val="20"/>
-          <w:szCs w:val="20"/>
-        </w:rPr>
-        <w:t> </w:t>
-      </w:r>
-      <w:r>
-        <w:rPr>
-          <w:rStyle w:val="Strong"/>
-          <w:b w:val="0"/>
-          <w:bCs w:val="0"/>
-          <w:sz w:val="20"/>
-          <w:szCs w:val="20"/>
-        </w:rPr>
-        <w:t>50%</w:t>
-      </w:r>
-      <w:r>
-        <w:rPr>
-          <w:b/>
-          <w:bCs/>
-          <w:sz w:val="20"/>
-          <w:szCs w:val="20"/>
-        </w:rPr>
-        <w:t>.</w:t>
-      </w:r>
-    </w:p>
-    <w:p>
-      <w:pPr>
-        <w:pStyle w:val="ListParagraph"/>
-        <w:numPr>
-          <w:ilvl w:val="0"/>
-          <w:numId w:val="10"/>
-        </w:numPr>
-        <w:rPr>
-          <w:color w:val="000000" w:themeColor="text1"/>
-          <w:sz w:val="20"/>
-          <w:szCs w:val="20"/>
-        </w:rPr>
-      </w:pPr>
-      <w:r>
-        <w:rPr>
-          <w:color w:val="000000" w:themeColor="text1"/>
-          <w:sz w:val="20"/>
-          <w:szCs w:val="20"/>
-        </w:rPr>
-        <w:t>Orchestrated successful migration of 272 customers to Mobile Apply platform through systematic analysis of business rules and technical requirements</w:t>
-      </w:r>
-    </w:p>
+    <w:p/>
+    <w:p/>
     <w:p>
       <w:pPr>
         <w:pStyle w:val="Heading1"/>
@@ -1226,7 +1337,25 @@
           <w:sz w:val="20"/>
           <w:szCs w:val="20"/>
         </w:rPr>
-        <w:t>Founded and scaled Claremont's first product management fellowship program, attracting 60+ applicants and mentoring 28 selected students</w:t>
+        <w:t xml:space="preserve">Founded and scaled Claremont's first product management fellowship program, attracting </w:t>
+      </w:r>
+      <w:r>
+        <w:rPr>
+          <w:rFonts w:eastAsiaTheme="minorEastAsia"/>
+          <w:color w:val="auto"/>
+          <w:sz w:val="20"/>
+          <w:szCs w:val="20"/>
+        </w:rPr>
+        <w:t>200</w:t>
+      </w:r>
+      <w:r>
+        <w:rPr>
+          <w:rFonts w:eastAsiaTheme="minorEastAsia"/>
+          <w:color w:val="auto"/>
+          <w:sz w:val="20"/>
+          <w:szCs w:val="20"/>
+        </w:rPr>
+        <w:t>+ applicants and mentoring 28 selected students</w:t>
       </w:r>
     </w:p>
     <w:p>
@@ -1274,6 +1403,26 @@
     </w:p>
     <w:p>
       <w:pPr>
+        <w:rPr>
+          <w:rFonts w:eastAsiaTheme="minorEastAsia"/>
+          <w:color w:val="auto"/>
+          <w:sz w:val="20"/>
+          <w:szCs w:val="20"/>
+        </w:rPr>
+      </w:pPr>
+    </w:p>
+    <w:p>
+      <w:pPr>
+        <w:rPr>
+          <w:rFonts w:eastAsiaTheme="minorEastAsia"/>
+          <w:color w:val="auto"/>
+          <w:sz w:val="20"/>
+          <w:szCs w:val="20"/>
+        </w:rPr>
+      </w:pPr>
+    </w:p>
+    <w:p>
+      <w:pPr>
         <w:pStyle w:val="Heading1"/>
         <w:ind w:left="0" w:right="27" w:firstLine="0"/>
         <w:rPr>
@@ -1426,99 +1575,176 @@
     </w:p>
     <w:p>
       <w:pPr>
+        <w:pStyle w:val="NormalWeb"/>
         <w:numPr>
           <w:ilvl w:val="0"/>
-          <w:numId w:val="27"/>
+          <w:numId w:val="30"/>
         </w:numPr>
-        <w:spacing w:after="0" w:line="240" w:lineRule="auto"/>
-        <w:rPr>
-          <w:sz w:val="20"/>
-          <w:szCs w:val="20"/>
-        </w:rPr>
-      </w:pPr>
-      <w:r>
-        <w:rPr>
-          <w:sz w:val="20"/>
-          <w:szCs w:val="20"/>
-        </w:rPr>
-        <w:t xml:space="preserve">Collaborated with CTO and CPO in developing HireFlow.ai B2B recruitment platform and AI </w:t>
+        <w:spacing w:before="0" w:beforeAutospacing="0" w:after="4" w:afterAutospacing="0"/>
+        <w:textAlignment w:val="baseline"/>
+        <w:rPr>
+          <w:rFonts w:ascii="Arial" w:hAnsi="Arial" w:cs="Arial"/>
+          <w:color w:val="000000"/>
+          <w:sz w:val="18"/>
+          <w:szCs w:val="18"/>
+        </w:rPr>
+      </w:pPr>
+      <w:r>
+        <w:rPr>
+          <w:b/>
+          <w:bCs/>
+          <w:color w:val="000000"/>
+          <w:sz w:val="18"/>
+          <w:szCs w:val="18"/>
+        </w:rPr>
+        <w:t xml:space="preserve">Built AI </w:t>
       </w:r>
       <w:proofErr w:type="spellStart"/>
       <w:r>
         <w:rPr>
-          <w:sz w:val="20"/>
-          <w:szCs w:val="20"/>
+          <w:b/>
+          <w:bCs/>
+          <w:color w:val="000000"/>
+          <w:sz w:val="18"/>
+          <w:szCs w:val="18"/>
         </w:rPr>
         <w:t>Sourcer</w:t>
       </w:r>
       <w:proofErr w:type="spellEnd"/>
       <w:r>
         <w:rPr>
-          <w:sz w:val="20"/>
-          <w:szCs w:val="20"/>
-        </w:rPr>
-        <w:t xml:space="preserve"> feature, implementing machine learning-based recommendation system with feedback loops for continuous model improvement</w:t>
+          <w:b/>
+          <w:bCs/>
+          <w:color w:val="000000"/>
+          <w:sz w:val="18"/>
+          <w:szCs w:val="18"/>
+        </w:rPr>
+        <w:t xml:space="preserve"> from concept to production, </w:t>
+      </w:r>
+      <w:r>
+        <w:rPr>
+          <w:color w:val="000000"/>
+          <w:sz w:val="18"/>
+          <w:szCs w:val="18"/>
+        </w:rPr>
+        <w:t>reporting directly to Chief Product Officer, helping recruiters auto-surface top candidates and replacing hours of manual sourcing through ML recommendation systems with continuous feedback loops</w:t>
       </w:r>
     </w:p>
     <w:p>
       <w:pPr>
+        <w:pStyle w:val="NormalWeb"/>
         <w:numPr>
           <w:ilvl w:val="0"/>
-          <w:numId w:val="27"/>
+          <w:numId w:val="30"/>
         </w:numPr>
-        <w:spacing w:after="0" w:line="240" w:lineRule="auto"/>
-        <w:rPr>
-          <w:sz w:val="20"/>
-          <w:szCs w:val="20"/>
-        </w:rPr>
-      </w:pPr>
-      <w:r>
-        <w:rPr>
-          <w:sz w:val="20"/>
-          <w:szCs w:val="20"/>
-        </w:rPr>
-        <w:t>Engineered cross-functional deployment of 25+ product features, integrating user feedback from 10+ interviews to optimize UI/UX and recommendation accuracy</w:t>
+        <w:spacing w:before="0" w:beforeAutospacing="0" w:after="4" w:afterAutospacing="0"/>
+        <w:textAlignment w:val="baseline"/>
+        <w:rPr>
+          <w:rFonts w:ascii="Arial" w:hAnsi="Arial" w:cs="Arial"/>
+          <w:color w:val="000000"/>
+          <w:sz w:val="18"/>
+          <w:szCs w:val="18"/>
+        </w:rPr>
+      </w:pPr>
+      <w:r>
+        <w:rPr>
+          <w:b/>
+          <w:bCs/>
+          <w:color w:val="000000"/>
+          <w:sz w:val="18"/>
+          <w:szCs w:val="18"/>
+        </w:rPr>
+        <w:t>Drove 43% user acquisition through complementary Chrome Extension</w:t>
+      </w:r>
+      <w:r>
+        <w:rPr>
+          <w:color w:val="000000"/>
+          <w:sz w:val="18"/>
+          <w:szCs w:val="18"/>
+        </w:rPr>
+        <w:t xml:space="preserve"> that enables direct LinkedIn outreach, managing development, testing and growth optimization via A/B testing</w:t>
       </w:r>
     </w:p>
     <w:p>
       <w:pPr>
+        <w:pStyle w:val="NormalWeb"/>
         <w:numPr>
           <w:ilvl w:val="0"/>
-          <w:numId w:val="27"/>
+          <w:numId w:val="30"/>
         </w:numPr>
-        <w:spacing w:after="0" w:line="240" w:lineRule="auto"/>
-        <w:rPr>
-          <w:sz w:val="20"/>
-          <w:szCs w:val="20"/>
-        </w:rPr>
-      </w:pPr>
-      <w:r>
-        <w:rPr>
-          <w:sz w:val="20"/>
-          <w:szCs w:val="20"/>
-        </w:rPr>
-        <w:t>Developed Chrome Extension functionality and marketing website with A/B testing implementation</w:t>
+        <w:spacing w:before="0" w:beforeAutospacing="0" w:after="4" w:afterAutospacing="0"/>
+        <w:textAlignment w:val="baseline"/>
+        <w:rPr>
+          <w:rFonts w:ascii="Arial" w:hAnsi="Arial" w:cs="Arial"/>
+          <w:color w:val="000000"/>
+          <w:sz w:val="18"/>
+          <w:szCs w:val="18"/>
+        </w:rPr>
+      </w:pPr>
+      <w:r>
+        <w:rPr>
+          <w:b/>
+          <w:bCs/>
+          <w:color w:val="000000"/>
+          <w:sz w:val="18"/>
+          <w:szCs w:val="18"/>
+        </w:rPr>
+        <w:t>Shipped 15+ feature improvements in 4 months</w:t>
+      </w:r>
+      <w:r>
+        <w:rPr>
+          <w:color w:val="000000"/>
+          <w:sz w:val="18"/>
+          <w:szCs w:val="18"/>
+        </w:rPr>
+        <w:t xml:space="preserve"> through rapid iteration and direct customer discovery, interviewing 10+ customers to validate product-market fit and optimize user workflows</w:t>
       </w:r>
     </w:p>
     <w:p>
       <w:pPr>
+        <w:pStyle w:val="Heading1"/>
         <w:numPr>
           <w:ilvl w:val="0"/>
-          <w:numId w:val="27"/>
+          <w:numId w:val="30"/>
         </w:numPr>
-        <w:spacing w:after="0" w:line="240" w:lineRule="auto"/>
-        <w:rPr>
-          <w:sz w:val="20"/>
-          <w:szCs w:val="20"/>
-        </w:rPr>
-      </w:pPr>
-      <w:r>
-        <w:rPr>
-          <w:sz w:val="20"/>
-          <w:szCs w:val="20"/>
-        </w:rPr>
-        <w:t>Achieved 43% user acquisition growth through data-driven marketing optimization and automated lead generation strategies</w:t>
-      </w:r>
+        <w:tabs>
+          <w:tab w:val="right" w:pos="10733"/>
+        </w:tabs>
+        <w:rPr>
+          <w:sz w:val="18"/>
+          <w:szCs w:val="18"/>
+        </w:rPr>
+      </w:pPr>
+      <w:r>
+        <w:rPr>
+          <w:b w:val="0"/>
+          <w:bCs/>
+          <w:sz w:val="18"/>
+          <w:szCs w:val="18"/>
+        </w:rPr>
+        <w:lastRenderedPageBreak/>
+        <w:t>Owned marketing website launch</w:t>
+      </w:r>
+      <w:r>
+        <w:rPr>
+          <w:sz w:val="18"/>
+          <w:szCs w:val="18"/>
+        </w:rPr>
+        <w:t xml:space="preserve"> and collaborated with sales team on email marketing campaigns and LinkedIn ads, conducting SEO keyword analysis that increased CTR by 63%</w:t>
+      </w:r>
+    </w:p>
+    <w:p>
+      <w:pPr>
+        <w:pStyle w:val="Heading1"/>
+        <w:tabs>
+          <w:tab w:val="right" w:pos="10733"/>
+        </w:tabs>
+        <w:ind w:left="-15" w:firstLine="0"/>
+        <w:rPr>
+          <w:sz w:val="18"/>
+          <w:szCs w:val="18"/>
+        </w:rPr>
+      </w:pPr>
     </w:p>
     <w:p>
       <w:pPr>
@@ -1686,9 +1912,17 @@
           <w:szCs w:val="20"/>
           <w:shd w:val="clear" w:color="auto" w:fill="FFFFFF"/>
         </w:rPr>
-        <w:lastRenderedPageBreak/>
         <w:t>Conducted usability studies with various online learning tools, interviewing 18 stakeholders, prototyping solutions to address product feature gaps, and presenting findings to higher education stakeholders.</w:t>
       </w:r>
+    </w:p>
+    <w:p>
+      <w:pPr>
+        <w:rPr>
+          <w:color w:val="000000" w:themeColor="text1"/>
+          <w:sz w:val="20"/>
+          <w:szCs w:val="20"/>
+        </w:rPr>
+      </w:pPr>
     </w:p>
     <w:p>
       <w:pPr>
@@ -2040,6 +2274,17 @@
         </w:rPr>
         <w:t>Recommended initiatives like targeted job training programs and salary transparency policies to mitigate disparities and support equity in the STEM job market</w:t>
       </w:r>
+    </w:p>
+    <w:p>
+      <w:pPr>
+        <w:spacing w:after="0"/>
+        <w:rPr>
+          <w:b/>
+          <w:bCs/>
+          <w:sz w:val="20"/>
+          <w:szCs w:val="20"/>
+        </w:rPr>
+      </w:pPr>
     </w:p>
     <w:p>
       <w:pPr>
@@ -3355,6 +3600,155 @@
     </w:lvl>
   </w:abstractNum>
   <w:abstractNum w:abstractNumId="9" w15:restartNumberingAfterBreak="0">
+    <w:nsid w:val="31A37A04"/>
+    <w:multiLevelType w:val="multilevel"/>
+    <w:tmpl w:val="828818DE"/>
+    <w:lvl w:ilvl="0">
+      <w:start w:val="1"/>
+      <w:numFmt w:val="bullet"/>
+      <w:lvlText w:val=""/>
+      <w:lvlJc w:val="left"/>
+      <w:pPr>
+        <w:tabs>
+          <w:tab w:val="num" w:pos="720"/>
+        </w:tabs>
+        <w:ind w:left="720" w:hanging="360"/>
+      </w:pPr>
+      <w:rPr>
+        <w:rFonts w:ascii="Symbol" w:hAnsi="Symbol" w:hint="default"/>
+        <w:sz w:val="20"/>
+      </w:rPr>
+    </w:lvl>
+    <w:lvl w:ilvl="1" w:tentative="1">
+      <w:start w:val="1"/>
+      <w:numFmt w:val="bullet"/>
+      <w:lvlText w:val="o"/>
+      <w:lvlJc w:val="left"/>
+      <w:pPr>
+        <w:tabs>
+          <w:tab w:val="num" w:pos="1440"/>
+        </w:tabs>
+        <w:ind w:left="1440" w:hanging="360"/>
+      </w:pPr>
+      <w:rPr>
+        <w:rFonts w:ascii="Courier New" w:hAnsi="Courier New" w:hint="default"/>
+        <w:sz w:val="20"/>
+      </w:rPr>
+    </w:lvl>
+    <w:lvl w:ilvl="2" w:tentative="1">
+      <w:start w:val="1"/>
+      <w:numFmt w:val="bullet"/>
+      <w:lvlText w:val=""/>
+      <w:lvlJc w:val="left"/>
+      <w:pPr>
+        <w:tabs>
+          <w:tab w:val="num" w:pos="2160"/>
+        </w:tabs>
+        <w:ind w:left="2160" w:hanging="360"/>
+      </w:pPr>
+      <w:rPr>
+        <w:rFonts w:ascii="Wingdings" w:hAnsi="Wingdings" w:hint="default"/>
+        <w:sz w:val="20"/>
+      </w:rPr>
+    </w:lvl>
+    <w:lvl w:ilvl="3" w:tentative="1">
+      <w:start w:val="1"/>
+      <w:numFmt w:val="bullet"/>
+      <w:lvlText w:val=""/>
+      <w:lvlJc w:val="left"/>
+      <w:pPr>
+        <w:tabs>
+          <w:tab w:val="num" w:pos="2880"/>
+        </w:tabs>
+        <w:ind w:left="2880" w:hanging="360"/>
+      </w:pPr>
+      <w:rPr>
+        <w:rFonts w:ascii="Wingdings" w:hAnsi="Wingdings" w:hint="default"/>
+        <w:sz w:val="20"/>
+      </w:rPr>
+    </w:lvl>
+    <w:lvl w:ilvl="4" w:tentative="1">
+      <w:start w:val="1"/>
+      <w:numFmt w:val="bullet"/>
+      <w:lvlText w:val=""/>
+      <w:lvlJc w:val="left"/>
+      <w:pPr>
+        <w:tabs>
+          <w:tab w:val="num" w:pos="3600"/>
+        </w:tabs>
+        <w:ind w:left="3600" w:hanging="360"/>
+      </w:pPr>
+      <w:rPr>
+        <w:rFonts w:ascii="Wingdings" w:hAnsi="Wingdings" w:hint="default"/>
+        <w:sz w:val="20"/>
+      </w:rPr>
+    </w:lvl>
+    <w:lvl w:ilvl="5" w:tentative="1">
+      <w:start w:val="1"/>
+      <w:numFmt w:val="bullet"/>
+      <w:lvlText w:val=""/>
+      <w:lvlJc w:val="left"/>
+      <w:pPr>
+        <w:tabs>
+          <w:tab w:val="num" w:pos="4320"/>
+        </w:tabs>
+        <w:ind w:left="4320" w:hanging="360"/>
+      </w:pPr>
+      <w:rPr>
+        <w:rFonts w:ascii="Wingdings" w:hAnsi="Wingdings" w:hint="default"/>
+        <w:sz w:val="20"/>
+      </w:rPr>
+    </w:lvl>
+    <w:lvl w:ilvl="6" w:tentative="1">
+      <w:start w:val="1"/>
+      <w:numFmt w:val="bullet"/>
+      <w:lvlText w:val=""/>
+      <w:lvlJc w:val="left"/>
+      <w:pPr>
+        <w:tabs>
+          <w:tab w:val="num" w:pos="5040"/>
+        </w:tabs>
+        <w:ind w:left="5040" w:hanging="360"/>
+      </w:pPr>
+      <w:rPr>
+        <w:rFonts w:ascii="Wingdings" w:hAnsi="Wingdings" w:hint="default"/>
+        <w:sz w:val="20"/>
+      </w:rPr>
+    </w:lvl>
+    <w:lvl w:ilvl="7" w:tentative="1">
+      <w:start w:val="1"/>
+      <w:numFmt w:val="bullet"/>
+      <w:lvlText w:val=""/>
+      <w:lvlJc w:val="left"/>
+      <w:pPr>
+        <w:tabs>
+          <w:tab w:val="num" w:pos="5760"/>
+        </w:tabs>
+        <w:ind w:left="5760" w:hanging="360"/>
+      </w:pPr>
+      <w:rPr>
+        <w:rFonts w:ascii="Wingdings" w:hAnsi="Wingdings" w:hint="default"/>
+        <w:sz w:val="20"/>
+      </w:rPr>
+    </w:lvl>
+    <w:lvl w:ilvl="8" w:tentative="1">
+      <w:start w:val="1"/>
+      <w:numFmt w:val="bullet"/>
+      <w:lvlText w:val=""/>
+      <w:lvlJc w:val="left"/>
+      <w:pPr>
+        <w:tabs>
+          <w:tab w:val="num" w:pos="6480"/>
+        </w:tabs>
+        <w:ind w:left="6480" w:hanging="360"/>
+      </w:pPr>
+      <w:rPr>
+        <w:rFonts w:ascii="Wingdings" w:hAnsi="Wingdings" w:hint="default"/>
+        <w:sz w:val="20"/>
+      </w:rPr>
+    </w:lvl>
+  </w:abstractNum>
+  <w:abstractNum w:abstractNumId="10" w15:restartNumberingAfterBreak="0">
     <w:nsid w:val="31C331F5"/>
     <w:multiLevelType w:val="hybridMultilevel"/>
     <w:tmpl w:val="3D34882E"/>
@@ -3467,7 +3861,7 @@
       </w:rPr>
     </w:lvl>
   </w:abstractNum>
-  <w:abstractNum w:abstractNumId="10" w15:restartNumberingAfterBreak="0">
+  <w:abstractNum w:abstractNumId="11" w15:restartNumberingAfterBreak="0">
     <w:nsid w:val="3B282836"/>
     <w:multiLevelType w:val="hybridMultilevel"/>
     <w:tmpl w:val="C1B83376"/>
@@ -3679,7 +4073,7 @@
       </w:rPr>
     </w:lvl>
   </w:abstractNum>
-  <w:abstractNum w:abstractNumId="11" w15:restartNumberingAfterBreak="0">
+  <w:abstractNum w:abstractNumId="12" w15:restartNumberingAfterBreak="0">
     <w:nsid w:val="3F875260"/>
     <w:multiLevelType w:val="hybridMultilevel"/>
     <w:tmpl w:val="D67A801C"/>
@@ -3792,7 +4186,7 @@
       </w:rPr>
     </w:lvl>
   </w:abstractNum>
-  <w:abstractNum w:abstractNumId="12" w15:restartNumberingAfterBreak="0">
+  <w:abstractNum w:abstractNumId="13" w15:restartNumberingAfterBreak="0">
     <w:nsid w:val="40733A5D"/>
     <w:multiLevelType w:val="multilevel"/>
     <w:tmpl w:val="89645C50"/>
@@ -3941,7 +4335,7 @@
       </w:rPr>
     </w:lvl>
   </w:abstractNum>
-  <w:abstractNum w:abstractNumId="13" w15:restartNumberingAfterBreak="0">
+  <w:abstractNum w:abstractNumId="14" w15:restartNumberingAfterBreak="0">
     <w:nsid w:val="45837145"/>
     <w:multiLevelType w:val="hybridMultilevel"/>
     <w:tmpl w:val="8AAC5A10"/>
@@ -4066,7 +4460,156 @@
       </w:rPr>
     </w:lvl>
   </w:abstractNum>
-  <w:abstractNum w:abstractNumId="14" w15:restartNumberingAfterBreak="0">
+  <w:abstractNum w:abstractNumId="15" w15:restartNumberingAfterBreak="0">
+    <w:nsid w:val="476E1391"/>
+    <w:multiLevelType w:val="multilevel"/>
+    <w:tmpl w:val="CAD26AFA"/>
+    <w:lvl w:ilvl="0">
+      <w:start w:val="1"/>
+      <w:numFmt w:val="bullet"/>
+      <w:lvlText w:val=""/>
+      <w:lvlJc w:val="left"/>
+      <w:pPr>
+        <w:tabs>
+          <w:tab w:val="num" w:pos="720"/>
+        </w:tabs>
+        <w:ind w:left="720" w:hanging="360"/>
+      </w:pPr>
+      <w:rPr>
+        <w:rFonts w:ascii="Symbol" w:hAnsi="Symbol" w:hint="default"/>
+        <w:sz w:val="20"/>
+      </w:rPr>
+    </w:lvl>
+    <w:lvl w:ilvl="1" w:tentative="1">
+      <w:start w:val="1"/>
+      <w:numFmt w:val="bullet"/>
+      <w:lvlText w:val="o"/>
+      <w:lvlJc w:val="left"/>
+      <w:pPr>
+        <w:tabs>
+          <w:tab w:val="num" w:pos="1440"/>
+        </w:tabs>
+        <w:ind w:left="1440" w:hanging="360"/>
+      </w:pPr>
+      <w:rPr>
+        <w:rFonts w:ascii="Courier New" w:hAnsi="Courier New" w:hint="default"/>
+        <w:sz w:val="20"/>
+      </w:rPr>
+    </w:lvl>
+    <w:lvl w:ilvl="2" w:tentative="1">
+      <w:start w:val="1"/>
+      <w:numFmt w:val="bullet"/>
+      <w:lvlText w:val=""/>
+      <w:lvlJc w:val="left"/>
+      <w:pPr>
+        <w:tabs>
+          <w:tab w:val="num" w:pos="2160"/>
+        </w:tabs>
+        <w:ind w:left="2160" w:hanging="360"/>
+      </w:pPr>
+      <w:rPr>
+        <w:rFonts w:ascii="Wingdings" w:hAnsi="Wingdings" w:hint="default"/>
+        <w:sz w:val="20"/>
+      </w:rPr>
+    </w:lvl>
+    <w:lvl w:ilvl="3" w:tentative="1">
+      <w:start w:val="1"/>
+      <w:numFmt w:val="bullet"/>
+      <w:lvlText w:val=""/>
+      <w:lvlJc w:val="left"/>
+      <w:pPr>
+        <w:tabs>
+          <w:tab w:val="num" w:pos="2880"/>
+        </w:tabs>
+        <w:ind w:left="2880" w:hanging="360"/>
+      </w:pPr>
+      <w:rPr>
+        <w:rFonts w:ascii="Wingdings" w:hAnsi="Wingdings" w:hint="default"/>
+        <w:sz w:val="20"/>
+      </w:rPr>
+    </w:lvl>
+    <w:lvl w:ilvl="4" w:tentative="1">
+      <w:start w:val="1"/>
+      <w:numFmt w:val="bullet"/>
+      <w:lvlText w:val=""/>
+      <w:lvlJc w:val="left"/>
+      <w:pPr>
+        <w:tabs>
+          <w:tab w:val="num" w:pos="3600"/>
+        </w:tabs>
+        <w:ind w:left="3600" w:hanging="360"/>
+      </w:pPr>
+      <w:rPr>
+        <w:rFonts w:ascii="Wingdings" w:hAnsi="Wingdings" w:hint="default"/>
+        <w:sz w:val="20"/>
+      </w:rPr>
+    </w:lvl>
+    <w:lvl w:ilvl="5" w:tentative="1">
+      <w:start w:val="1"/>
+      <w:numFmt w:val="bullet"/>
+      <w:lvlText w:val=""/>
+      <w:lvlJc w:val="left"/>
+      <w:pPr>
+        <w:tabs>
+          <w:tab w:val="num" w:pos="4320"/>
+        </w:tabs>
+        <w:ind w:left="4320" w:hanging="360"/>
+      </w:pPr>
+      <w:rPr>
+        <w:rFonts w:ascii="Wingdings" w:hAnsi="Wingdings" w:hint="default"/>
+        <w:sz w:val="20"/>
+      </w:rPr>
+    </w:lvl>
+    <w:lvl w:ilvl="6" w:tentative="1">
+      <w:start w:val="1"/>
+      <w:numFmt w:val="bullet"/>
+      <w:lvlText w:val=""/>
+      <w:lvlJc w:val="left"/>
+      <w:pPr>
+        <w:tabs>
+          <w:tab w:val="num" w:pos="5040"/>
+        </w:tabs>
+        <w:ind w:left="5040" w:hanging="360"/>
+      </w:pPr>
+      <w:rPr>
+        <w:rFonts w:ascii="Wingdings" w:hAnsi="Wingdings" w:hint="default"/>
+        <w:sz w:val="20"/>
+      </w:rPr>
+    </w:lvl>
+    <w:lvl w:ilvl="7" w:tentative="1">
+      <w:start w:val="1"/>
+      <w:numFmt w:val="bullet"/>
+      <w:lvlText w:val=""/>
+      <w:lvlJc w:val="left"/>
+      <w:pPr>
+        <w:tabs>
+          <w:tab w:val="num" w:pos="5760"/>
+        </w:tabs>
+        <w:ind w:left="5760" w:hanging="360"/>
+      </w:pPr>
+      <w:rPr>
+        <w:rFonts w:ascii="Wingdings" w:hAnsi="Wingdings" w:hint="default"/>
+        <w:sz w:val="20"/>
+      </w:rPr>
+    </w:lvl>
+    <w:lvl w:ilvl="8" w:tentative="1">
+      <w:start w:val="1"/>
+      <w:numFmt w:val="bullet"/>
+      <w:lvlText w:val=""/>
+      <w:lvlJc w:val="left"/>
+      <w:pPr>
+        <w:tabs>
+          <w:tab w:val="num" w:pos="6480"/>
+        </w:tabs>
+        <w:ind w:left="6480" w:hanging="360"/>
+      </w:pPr>
+      <w:rPr>
+        <w:rFonts w:ascii="Wingdings" w:hAnsi="Wingdings" w:hint="default"/>
+        <w:sz w:val="20"/>
+      </w:rPr>
+    </w:lvl>
+  </w:abstractNum>
+  <w:abstractNum w:abstractNumId="16" w15:restartNumberingAfterBreak="0">
     <w:nsid w:val="4B5F46D3"/>
     <w:multiLevelType w:val="hybridMultilevel"/>
     <w:tmpl w:val="7FDEFBC2"/>
@@ -4191,7 +4734,7 @@
       </w:rPr>
     </w:lvl>
   </w:abstractNum>
-  <w:abstractNum w:abstractNumId="15" w15:restartNumberingAfterBreak="0">
+  <w:abstractNum w:abstractNumId="17" w15:restartNumberingAfterBreak="0">
     <w:nsid w:val="517B2600"/>
     <w:multiLevelType w:val="hybridMultilevel"/>
     <w:tmpl w:val="FBD480DE"/>
@@ -4304,7 +4847,7 @@
       </w:rPr>
     </w:lvl>
   </w:abstractNum>
-  <w:abstractNum w:abstractNumId="16" w15:restartNumberingAfterBreak="0">
+  <w:abstractNum w:abstractNumId="18" w15:restartNumberingAfterBreak="0">
     <w:nsid w:val="531D4390"/>
     <w:multiLevelType w:val="hybridMultilevel"/>
     <w:tmpl w:val="B762A01A"/>
@@ -4417,7 +4960,7 @@
       </w:rPr>
     </w:lvl>
   </w:abstractNum>
-  <w:abstractNum w:abstractNumId="17" w15:restartNumberingAfterBreak="0">
+  <w:abstractNum w:abstractNumId="19" w15:restartNumberingAfterBreak="0">
     <w:nsid w:val="53360412"/>
     <w:multiLevelType w:val="hybridMultilevel"/>
     <w:tmpl w:val="BB4A8C42"/>
@@ -4638,7 +5181,7 @@
       </w:rPr>
     </w:lvl>
   </w:abstractNum>
-  <w:abstractNum w:abstractNumId="18" w15:restartNumberingAfterBreak="0">
+  <w:abstractNum w:abstractNumId="20" w15:restartNumberingAfterBreak="0">
     <w:nsid w:val="54F5064D"/>
     <w:multiLevelType w:val="multilevel"/>
     <w:tmpl w:val="EB665D78"/>
@@ -4787,7 +5330,7 @@
       </w:rPr>
     </w:lvl>
   </w:abstractNum>
-  <w:abstractNum w:abstractNumId="19" w15:restartNumberingAfterBreak="0">
+  <w:abstractNum w:abstractNumId="21" w15:restartNumberingAfterBreak="0">
     <w:nsid w:val="5DEB5B9F"/>
     <w:multiLevelType w:val="multilevel"/>
     <w:tmpl w:val="7E06347A"/>
@@ -4936,7 +5479,7 @@
       </w:rPr>
     </w:lvl>
   </w:abstractNum>
-  <w:abstractNum w:abstractNumId="20" w15:restartNumberingAfterBreak="0">
+  <w:abstractNum w:abstractNumId="22" w15:restartNumberingAfterBreak="0">
     <w:nsid w:val="60D33EB5"/>
     <w:multiLevelType w:val="hybridMultilevel"/>
     <w:tmpl w:val="1B6C577A"/>
@@ -5049,7 +5592,7 @@
       </w:rPr>
     </w:lvl>
   </w:abstractNum>
-  <w:abstractNum w:abstractNumId="21" w15:restartNumberingAfterBreak="0">
+  <w:abstractNum w:abstractNumId="23" w15:restartNumberingAfterBreak="0">
     <w:nsid w:val="629425E4"/>
     <w:multiLevelType w:val="hybridMultilevel"/>
     <w:tmpl w:val="C82A771C"/>
@@ -5261,7 +5804,7 @@
       </w:rPr>
     </w:lvl>
   </w:abstractNum>
-  <w:abstractNum w:abstractNumId="22" w15:restartNumberingAfterBreak="0">
+  <w:abstractNum w:abstractNumId="24" w15:restartNumberingAfterBreak="0">
     <w:nsid w:val="64AC6DAB"/>
     <w:multiLevelType w:val="hybridMultilevel"/>
     <w:tmpl w:val="153AAD6E"/>
@@ -5374,7 +5917,7 @@
       </w:rPr>
     </w:lvl>
   </w:abstractNum>
-  <w:abstractNum w:abstractNumId="23" w15:restartNumberingAfterBreak="0">
+  <w:abstractNum w:abstractNumId="25" w15:restartNumberingAfterBreak="0">
     <w:nsid w:val="68E264D4"/>
     <w:multiLevelType w:val="hybridMultilevel"/>
     <w:tmpl w:val="F29CD5FC"/>
@@ -5595,7 +6138,7 @@
       </w:rPr>
     </w:lvl>
   </w:abstractNum>
-  <w:abstractNum w:abstractNumId="24" w15:restartNumberingAfterBreak="0">
+  <w:abstractNum w:abstractNumId="26" w15:restartNumberingAfterBreak="0">
     <w:nsid w:val="69E121B6"/>
     <w:multiLevelType w:val="multilevel"/>
     <w:tmpl w:val="EFD6804C"/>
@@ -5744,7 +6287,156 @@
       </w:rPr>
     </w:lvl>
   </w:abstractNum>
-  <w:abstractNum w:abstractNumId="25" w15:restartNumberingAfterBreak="0">
+  <w:abstractNum w:abstractNumId="27" w15:restartNumberingAfterBreak="0">
+    <w:nsid w:val="6ECA7CA0"/>
+    <w:multiLevelType w:val="multilevel"/>
+    <w:tmpl w:val="9A3202C0"/>
+    <w:lvl w:ilvl="0">
+      <w:start w:val="1"/>
+      <w:numFmt w:val="bullet"/>
+      <w:lvlText w:val=""/>
+      <w:lvlJc w:val="left"/>
+      <w:pPr>
+        <w:tabs>
+          <w:tab w:val="num" w:pos="720"/>
+        </w:tabs>
+        <w:ind w:left="720" w:hanging="360"/>
+      </w:pPr>
+      <w:rPr>
+        <w:rFonts w:ascii="Symbol" w:hAnsi="Symbol" w:hint="default"/>
+        <w:sz w:val="20"/>
+      </w:rPr>
+    </w:lvl>
+    <w:lvl w:ilvl="1" w:tentative="1">
+      <w:start w:val="1"/>
+      <w:numFmt w:val="bullet"/>
+      <w:lvlText w:val="o"/>
+      <w:lvlJc w:val="left"/>
+      <w:pPr>
+        <w:tabs>
+          <w:tab w:val="num" w:pos="1440"/>
+        </w:tabs>
+        <w:ind w:left="1440" w:hanging="360"/>
+      </w:pPr>
+      <w:rPr>
+        <w:rFonts w:ascii="Courier New" w:hAnsi="Courier New" w:hint="default"/>
+        <w:sz w:val="20"/>
+      </w:rPr>
+    </w:lvl>
+    <w:lvl w:ilvl="2" w:tentative="1">
+      <w:start w:val="1"/>
+      <w:numFmt w:val="bullet"/>
+      <w:lvlText w:val=""/>
+      <w:lvlJc w:val="left"/>
+      <w:pPr>
+        <w:tabs>
+          <w:tab w:val="num" w:pos="2160"/>
+        </w:tabs>
+        <w:ind w:left="2160" w:hanging="360"/>
+      </w:pPr>
+      <w:rPr>
+        <w:rFonts w:ascii="Wingdings" w:hAnsi="Wingdings" w:hint="default"/>
+        <w:sz w:val="20"/>
+      </w:rPr>
+    </w:lvl>
+    <w:lvl w:ilvl="3" w:tentative="1">
+      <w:start w:val="1"/>
+      <w:numFmt w:val="bullet"/>
+      <w:lvlText w:val=""/>
+      <w:lvlJc w:val="left"/>
+      <w:pPr>
+        <w:tabs>
+          <w:tab w:val="num" w:pos="2880"/>
+        </w:tabs>
+        <w:ind w:left="2880" w:hanging="360"/>
+      </w:pPr>
+      <w:rPr>
+        <w:rFonts w:ascii="Wingdings" w:hAnsi="Wingdings" w:hint="default"/>
+        <w:sz w:val="20"/>
+      </w:rPr>
+    </w:lvl>
+    <w:lvl w:ilvl="4" w:tentative="1">
+      <w:start w:val="1"/>
+      <w:numFmt w:val="bullet"/>
+      <w:lvlText w:val=""/>
+      <w:lvlJc w:val="left"/>
+      <w:pPr>
+        <w:tabs>
+          <w:tab w:val="num" w:pos="3600"/>
+        </w:tabs>
+        <w:ind w:left="3600" w:hanging="360"/>
+      </w:pPr>
+      <w:rPr>
+        <w:rFonts w:ascii="Wingdings" w:hAnsi="Wingdings" w:hint="default"/>
+        <w:sz w:val="20"/>
+      </w:rPr>
+    </w:lvl>
+    <w:lvl w:ilvl="5" w:tentative="1">
+      <w:start w:val="1"/>
+      <w:numFmt w:val="bullet"/>
+      <w:lvlText w:val=""/>
+      <w:lvlJc w:val="left"/>
+      <w:pPr>
+        <w:tabs>
+          <w:tab w:val="num" w:pos="4320"/>
+        </w:tabs>
+        <w:ind w:left="4320" w:hanging="360"/>
+      </w:pPr>
+      <w:rPr>
+        <w:rFonts w:ascii="Wingdings" w:hAnsi="Wingdings" w:hint="default"/>
+        <w:sz w:val="20"/>
+      </w:rPr>
+    </w:lvl>
+    <w:lvl w:ilvl="6" w:tentative="1">
+      <w:start w:val="1"/>
+      <w:numFmt w:val="bullet"/>
+      <w:lvlText w:val=""/>
+      <w:lvlJc w:val="left"/>
+      <w:pPr>
+        <w:tabs>
+          <w:tab w:val="num" w:pos="5040"/>
+        </w:tabs>
+        <w:ind w:left="5040" w:hanging="360"/>
+      </w:pPr>
+      <w:rPr>
+        <w:rFonts w:ascii="Wingdings" w:hAnsi="Wingdings" w:hint="default"/>
+        <w:sz w:val="20"/>
+      </w:rPr>
+    </w:lvl>
+    <w:lvl w:ilvl="7" w:tentative="1">
+      <w:start w:val="1"/>
+      <w:numFmt w:val="bullet"/>
+      <w:lvlText w:val=""/>
+      <w:lvlJc w:val="left"/>
+      <w:pPr>
+        <w:tabs>
+          <w:tab w:val="num" w:pos="5760"/>
+        </w:tabs>
+        <w:ind w:left="5760" w:hanging="360"/>
+      </w:pPr>
+      <w:rPr>
+        <w:rFonts w:ascii="Wingdings" w:hAnsi="Wingdings" w:hint="default"/>
+        <w:sz w:val="20"/>
+      </w:rPr>
+    </w:lvl>
+    <w:lvl w:ilvl="8" w:tentative="1">
+      <w:start w:val="1"/>
+      <w:numFmt w:val="bullet"/>
+      <w:lvlText w:val=""/>
+      <w:lvlJc w:val="left"/>
+      <w:pPr>
+        <w:tabs>
+          <w:tab w:val="num" w:pos="6480"/>
+        </w:tabs>
+        <w:ind w:left="6480" w:hanging="360"/>
+      </w:pPr>
+      <w:rPr>
+        <w:rFonts w:ascii="Wingdings" w:hAnsi="Wingdings" w:hint="default"/>
+        <w:sz w:val="20"/>
+      </w:rPr>
+    </w:lvl>
+  </w:abstractNum>
+  <w:abstractNum w:abstractNumId="28" w15:restartNumberingAfterBreak="0">
     <w:nsid w:val="6FE163B9"/>
     <w:multiLevelType w:val="multilevel"/>
     <w:tmpl w:val="04660ECA"/>
@@ -5893,7 +6585,7 @@
       </w:rPr>
     </w:lvl>
   </w:abstractNum>
-  <w:abstractNum w:abstractNumId="26" w15:restartNumberingAfterBreak="0">
+  <w:abstractNum w:abstractNumId="29" w15:restartNumberingAfterBreak="0">
     <w:nsid w:val="721022F8"/>
     <w:multiLevelType w:val="hybridMultilevel"/>
     <w:tmpl w:val="81FC3626"/>
@@ -6105,7 +6797,7 @@
       </w:rPr>
     </w:lvl>
   </w:abstractNum>
-  <w:abstractNum w:abstractNumId="27" w15:restartNumberingAfterBreak="0">
+  <w:abstractNum w:abstractNumId="30" w15:restartNumberingAfterBreak="0">
     <w:nsid w:val="77815ADC"/>
     <w:multiLevelType w:val="hybridMultilevel"/>
     <w:tmpl w:val="C17EA7B8"/>
@@ -6317,7 +7009,7 @@
       </w:rPr>
     </w:lvl>
   </w:abstractNum>
-  <w:abstractNum w:abstractNumId="28" w15:restartNumberingAfterBreak="0">
+  <w:abstractNum w:abstractNumId="31" w15:restartNumberingAfterBreak="0">
     <w:nsid w:val="789D0298"/>
     <w:multiLevelType w:val="multilevel"/>
     <w:tmpl w:val="3BBE73BC"/>
@@ -6467,40 +7159,40 @@
     </w:lvl>
   </w:abstractNum>
   <w:num w:numId="1" w16cid:durableId="466289653">
-    <w:abstractNumId w:val="17"/>
+    <w:abstractNumId w:val="19"/>
   </w:num>
   <w:num w:numId="2" w16cid:durableId="492524442">
+    <w:abstractNumId w:val="23"/>
+  </w:num>
+  <w:num w:numId="3" w16cid:durableId="995718582">
+    <w:abstractNumId w:val="25"/>
+  </w:num>
+  <w:num w:numId="4" w16cid:durableId="1267494245">
+    <w:abstractNumId w:val="11"/>
+  </w:num>
+  <w:num w:numId="5" w16cid:durableId="1203787201">
+    <w:abstractNumId w:val="29"/>
+  </w:num>
+  <w:num w:numId="6" w16cid:durableId="96337969">
+    <w:abstractNumId w:val="30"/>
+  </w:num>
+  <w:num w:numId="7" w16cid:durableId="669479572">
     <w:abstractNumId w:val="21"/>
   </w:num>
-  <w:num w:numId="3" w16cid:durableId="995718582">
-    <w:abstractNumId w:val="23"/>
-  </w:num>
-  <w:num w:numId="4" w16cid:durableId="1267494245">
-    <w:abstractNumId w:val="10"/>
-  </w:num>
-  <w:num w:numId="5" w16cid:durableId="1203787201">
-    <w:abstractNumId w:val="26"/>
-  </w:num>
-  <w:num w:numId="6" w16cid:durableId="96337969">
-    <w:abstractNumId w:val="27"/>
-  </w:num>
-  <w:num w:numId="7" w16cid:durableId="669479572">
-    <w:abstractNumId w:val="19"/>
-  </w:num>
   <w:num w:numId="8" w16cid:durableId="2067292638">
-    <w:abstractNumId w:val="11"/>
+    <w:abstractNumId w:val="12"/>
   </w:num>
   <w:num w:numId="9" w16cid:durableId="1166358146">
     <w:abstractNumId w:val="1"/>
   </w:num>
   <w:num w:numId="10" w16cid:durableId="1729300245">
-    <w:abstractNumId w:val="22"/>
+    <w:abstractNumId w:val="24"/>
   </w:num>
   <w:num w:numId="11" w16cid:durableId="1026979222">
-    <w:abstractNumId w:val="15"/>
+    <w:abstractNumId w:val="17"/>
   </w:num>
   <w:num w:numId="12" w16cid:durableId="1526284706">
-    <w:abstractNumId w:val="9"/>
+    <w:abstractNumId w:val="10"/>
   </w:num>
   <w:num w:numId="13" w16cid:durableId="369114806">
     <w:abstractNumId w:val="5"/>
@@ -6509,13 +7201,13 @@
     <w:abstractNumId w:val="2"/>
   </w:num>
   <w:num w:numId="15" w16cid:durableId="693967184">
-    <w:abstractNumId w:val="14"/>
+    <w:abstractNumId w:val="16"/>
   </w:num>
   <w:num w:numId="16" w16cid:durableId="1743524234">
     <w:abstractNumId w:val="4"/>
   </w:num>
   <w:num w:numId="17" w16cid:durableId="1289512327">
-    <w:abstractNumId w:val="13"/>
+    <w:abstractNumId w:val="14"/>
   </w:num>
   <w:num w:numId="18" w16cid:durableId="803735025">
     <w:abstractNumId w:val="3"/>
@@ -6524,7 +7216,7 @@
     <w:abstractNumId w:val="0"/>
   </w:num>
   <w:num w:numId="20" w16cid:durableId="334191627">
-    <w:abstractNumId w:val="18"/>
+    <w:abstractNumId w:val="20"/>
   </w:num>
   <w:num w:numId="21" w16cid:durableId="1270162478">
     <w:abstractNumId w:val="8"/>
@@ -6533,25 +7225,34 @@
     <w:abstractNumId w:val="6"/>
   </w:num>
   <w:num w:numId="23" w16cid:durableId="16079671">
-    <w:abstractNumId w:val="12"/>
+    <w:abstractNumId w:val="13"/>
   </w:num>
   <w:num w:numId="24" w16cid:durableId="206183260">
-    <w:abstractNumId w:val="16"/>
+    <w:abstractNumId w:val="18"/>
   </w:num>
   <w:num w:numId="25" w16cid:durableId="1145202337">
-    <w:abstractNumId w:val="24"/>
+    <w:abstractNumId w:val="26"/>
   </w:num>
   <w:num w:numId="26" w16cid:durableId="1778401132">
-    <w:abstractNumId w:val="25"/>
+    <w:abstractNumId w:val="28"/>
   </w:num>
   <w:num w:numId="27" w16cid:durableId="1009409107">
-    <w:abstractNumId w:val="28"/>
+    <w:abstractNumId w:val="31"/>
   </w:num>
   <w:num w:numId="28" w16cid:durableId="2013609089">
-    <w:abstractNumId w:val="20"/>
+    <w:abstractNumId w:val="22"/>
   </w:num>
   <w:num w:numId="29" w16cid:durableId="1081101751">
     <w:abstractNumId w:val="7"/>
+  </w:num>
+  <w:num w:numId="30" w16cid:durableId="496697877">
+    <w:abstractNumId w:val="9"/>
+  </w:num>
+  <w:num w:numId="31" w16cid:durableId="930167337">
+    <w:abstractNumId w:val="15"/>
+  </w:num>
+  <w:num w:numId="32" w16cid:durableId="1648586093">
+    <w:abstractNumId w:val="27"/>
   </w:num>
 </w:numbering>
 </file>
@@ -7146,6 +7847,11 @@
       <w:bCs/>
     </w:rPr>
   </w:style>
+  <w:style w:type="character" w:customStyle="1" w:styleId="apple-tab-span">
+    <w:name w:val="apple-tab-span"/>
+    <w:basedOn w:val="DefaultParagraphFont"/>
+    <w:rsid w:val="0061190A"/>
+  </w:style>
 </w:styles>
 </file>
 

</xml_diff>